<commit_message>
Decision-making and conversion of directory size and file size implemented into fileDetailsMessage() and directoryDetailsMessage()
</commit_message>
<xml_diff>
--- a/documents/Project Report.docx
+++ b/documents/Project Report.docx
@@ -13,11 +13,6 @@
         <w:br/>
         <w:t>Project 1</w:t>
       </w:r>
-    </w:p>
-    <w:p>
-      <w:pPr>
-        <w:pStyle w:val="Heading1"/>
-      </w:pPr>
     </w:p>
     <w:p>
       <w:pPr>
@@ -265,7 +260,6 @@
     </w:p>
     <w:p>
       <w:r>
-        <w:lastRenderedPageBreak/>
         <w:tab/>
         <w:t>User interaction is console based and menu driven as previously said and the interaction is done through app messages displayed in the console where the user can interact using keyboard to chose provided options or past copied paths.</w:t>
       </w:r>
@@ -281,6 +275,7 @@
         <w:rPr>
           <w:color w:val="2E5395"/>
         </w:rPr>
+        <w:lastRenderedPageBreak/>
         <w:t>Project Objectives:</w:t>
       </w:r>
     </w:p>
@@ -632,7 +627,6 @@
         </w:numPr>
       </w:pPr>
       <w:r>
-        <w:lastRenderedPageBreak/>
         <w:t>The first option should return the current file names in ascending order. The root directory can be either empty or contain few files or folders in it</w:t>
       </w:r>
       <w:r>
@@ -675,6 +669,7 @@
         </w:numPr>
       </w:pPr>
       <w:r>
+        <w:lastRenderedPageBreak/>
         <w:t>You can ignore the case sensitivity of the file names</w:t>
       </w:r>
       <w:r>
@@ -1125,6 +1120,7 @@
         <w:pStyle w:val="Heading2"/>
       </w:pPr>
       <w:r>
+        <w:lastRenderedPageBreak/>
         <w:t>Sprint Planning</w:t>
       </w:r>
     </w:p>
@@ -1134,13 +1130,7 @@
         <w:t>There are five sprites each taking 3-7 days.</w:t>
       </w:r>
       <w:r>
-        <w:t xml:space="preserve"> The goal here is </w:t>
-      </w:r>
-      <w:r>
-        <w:t>to have a working console app the whole time</w:t>
-      </w:r>
-      <w:r>
-        <w:t xml:space="preserve"> with limited functionality until we achieve full functionality. </w:t>
+        <w:t xml:space="preserve"> The goal here is to have a working console app the whole time with limited functionality until we achieve full functionality. </w:t>
       </w:r>
     </w:p>
     <w:p/>
@@ -1331,7 +1321,6 @@
     </w:p>
     <w:p>
       <w:r>
-        <w:lastRenderedPageBreak/>
         <w:t>In the second part of the 3</w:t>
       </w:r>
       <w:r>
@@ -2414,6 +2403,8 @@
         <w:lastRenderedPageBreak/>
         <w:t>Algorithm</w:t>
       </w:r>
+      <w:bookmarkStart w:id="0" w:name="_GoBack"/>
+      <w:bookmarkEnd w:id="0"/>
       <w:r>
         <w:t xml:space="preserve">s with comments </w:t>
       </w:r>
@@ -11395,8 +11386,6 @@
       <w:r>
         <w:t xml:space="preserve">. </w:t>
       </w:r>
-      <w:bookmarkStart w:id="0" w:name="_GoBack"/>
-      <w:bookmarkEnd w:id="0"/>
     </w:p>
     <w:sectPr>
       <w:pgSz w:w="11906" w:h="16838" w:code="9"/>

</xml_diff>